<commit_message>
integration completed, and the report up to there
</commit_message>
<xml_diff>
--- a/שלב ד/דוח הפרויקט שלב ד.docx
+++ b/שלב ד/דוח הפרויקט שלב ד.docx
@@ -21390,22 +21390,71 @@
       </w:pPr>
       <w:r>
         <w:rPr>
+          <w:rFonts w:cs="Arial"/>
+          <w:noProof/>
+          <w:rtl/>
+        </w:rPr>
+        <w:drawing>
+          <wp:inline distT="0" distB="0" distL="0" distR="0" wp14:anchorId="149865FE" wp14:editId="358D7773">
+            <wp:extent cx="5274310" cy="2179320"/>
+            <wp:effectExtent l="0" t="0" r="2540" b="0"/>
+            <wp:docPr id="574758438" name="תמונה 1" descr="תמונה שמכילה טקסט, תרשים, קו, מקביל&#10;&#10;התיאור נוצר באופן אוטומטי"/>
+            <wp:cNvGraphicFramePr>
+              <a:graphicFrameLocks xmlns:a="http://schemas.openxmlformats.org/drawingml/2006/main" noChangeAspect="1"/>
+            </wp:cNvGraphicFramePr>
+            <a:graphic xmlns:a="http://schemas.openxmlformats.org/drawingml/2006/main">
+              <a:graphicData uri="http://schemas.openxmlformats.org/drawingml/2006/picture">
+                <pic:pic xmlns:pic="http://schemas.openxmlformats.org/drawingml/2006/picture">
+                  <pic:nvPicPr>
+                    <pic:cNvPr id="574758438" name="תמונה 1" descr="תמונה שמכילה טקסט, תרשים, קו, מקביל&#10;&#10;התיאור נוצר באופן אוטומטי"/>
+                    <pic:cNvPicPr/>
+                  </pic:nvPicPr>
+                  <pic:blipFill>
+                    <a:blip r:embed="rId49"/>
+                    <a:stretch>
+                      <a:fillRect/>
+                    </a:stretch>
+                  </pic:blipFill>
+                  <pic:spPr>
+                    <a:xfrm>
+                      <a:off x="0" y="0"/>
+                      <a:ext cx="5274310" cy="2179320"/>
+                    </a:xfrm>
+                    <a:prstGeom prst="rect">
+                      <a:avLst/>
+                    </a:prstGeom>
+                  </pic:spPr>
+                </pic:pic>
+              </a:graphicData>
+            </a:graphic>
+          </wp:inline>
+        </w:drawing>
+      </w:r>
+    </w:p>
+    <w:p>
+      <w:pPr>
+        <w:rPr>
+          <w:sz w:val="20"/>
+          <w:szCs w:val="20"/>
+          <w:rtl/>
+        </w:rPr>
+      </w:pPr>
+      <w:r>
+        <w:rPr>
           <w:rFonts w:hint="cs"/>
           <w:sz w:val="20"/>
           <w:szCs w:val="20"/>
           <w:rtl/>
         </w:rPr>
-        <w:t>(מקום התרשים)</w:t>
-      </w:r>
-    </w:p>
-    <w:p>
-      <w:pPr>
-        <w:rPr>
-          <w:sz w:val="20"/>
-          <w:szCs w:val="20"/>
-          <w:rtl/>
-        </w:rPr>
-      </w:pPr>
+        <w:t>ובכמה הקלקות על העכבר קיבלנו את תרשים ה</w:t>
+      </w:r>
+      <w:r>
+        <w:rPr>
+          <w:sz w:val="20"/>
+          <w:szCs w:val="20"/>
+        </w:rPr>
+        <w:t>ERD</w:t>
+      </w:r>
       <w:r>
         <w:rPr>
           <w:rFonts w:hint="cs"/>
@@ -21413,7 +21462,322 @@
           <w:szCs w:val="20"/>
           <w:rtl/>
         </w:rPr>
-        <w:t>ובכמה הקלקות על העכבר קיבלנו את תרשים ה</w:t>
+        <w:t>:</w:t>
+      </w:r>
+    </w:p>
+    <w:p>
+      <w:pPr>
+        <w:rPr>
+          <w:sz w:val="20"/>
+          <w:szCs w:val="20"/>
+          <w:rtl/>
+        </w:rPr>
+      </w:pPr>
+      <w:r>
+        <w:rPr>
+          <w:noProof/>
+        </w:rPr>
+        <w:drawing>
+          <wp:inline distT="0" distB="0" distL="0" distR="0" wp14:anchorId="3F5C478A" wp14:editId="421F64ED">
+            <wp:extent cx="4830410" cy="2462022"/>
+            <wp:effectExtent l="0" t="0" r="8890" b="0"/>
+            <wp:docPr id="14" name="Picture 14"/>
+            <wp:cNvGraphicFramePr>
+              <a:graphicFrameLocks xmlns:a="http://schemas.openxmlformats.org/drawingml/2006/main" noChangeAspect="1"/>
+            </wp:cNvGraphicFramePr>
+            <a:graphic xmlns:a="http://schemas.openxmlformats.org/drawingml/2006/main">
+              <a:graphicData uri="http://schemas.openxmlformats.org/drawingml/2006/picture">
+                <pic:pic xmlns:pic="http://schemas.openxmlformats.org/drawingml/2006/picture">
+                  <pic:nvPicPr>
+                    <pic:cNvPr id="0" name="Picture 6"/>
+                    <pic:cNvPicPr>
+                      <a:picLocks noChangeAspect="1" noChangeArrowheads="1"/>
+                    </pic:cNvPicPr>
+                  </pic:nvPicPr>
+                  <pic:blipFill>
+                    <a:blip r:embed="rId50" cstate="print">
+                      <a:extLst>
+                        <a:ext uri="{28A0092B-C50C-407E-A947-70E740481C1C}">
+                          <a14:useLocalDpi xmlns:a14="http://schemas.microsoft.com/office/drawing/2010/main" val="0"/>
+                        </a:ext>
+                      </a:extLst>
+                    </a:blip>
+                    <a:srcRect/>
+                    <a:stretch>
+                      <a:fillRect/>
+                    </a:stretch>
+                  </pic:blipFill>
+                  <pic:spPr bwMode="auto">
+                    <a:xfrm>
+                      <a:off x="0" y="0"/>
+                      <a:ext cx="4839721" cy="2466768"/>
+                    </a:xfrm>
+                    <a:prstGeom prst="rect">
+                      <a:avLst/>
+                    </a:prstGeom>
+                    <a:noFill/>
+                    <a:ln>
+                      <a:noFill/>
+                    </a:ln>
+                  </pic:spPr>
+                </pic:pic>
+              </a:graphicData>
+            </a:graphic>
+          </wp:inline>
+        </w:drawing>
+      </w:r>
+    </w:p>
+    <w:p>
+      <w:pPr>
+        <w:rPr>
+          <w:sz w:val="20"/>
+          <w:szCs w:val="20"/>
+          <w:rtl/>
+        </w:rPr>
+      </w:pPr>
+      <w:r>
+        <w:rPr>
+          <w:rFonts w:hint="cs"/>
+          <w:sz w:val="20"/>
+          <w:szCs w:val="20"/>
+          <w:rtl/>
+        </w:rPr>
+        <w:t>כעת שלב ההחלטות.</w:t>
+      </w:r>
+      <w:r>
+        <w:rPr>
+          <w:rFonts w:hint="cs"/>
+          <w:sz w:val="20"/>
+          <w:szCs w:val="20"/>
+          <w:rtl/>
+        </w:rPr>
+        <w:t xml:space="preserve"> </w:t>
+      </w:r>
+      <w:r>
+        <w:rPr>
+          <w:rFonts w:hint="cs"/>
+          <w:sz w:val="20"/>
+          <w:szCs w:val="20"/>
+          <w:rtl/>
+        </w:rPr>
+        <w:t xml:space="preserve">יש כמה </w:t>
+      </w:r>
+      <w:proofErr w:type="spellStart"/>
+      <w:r>
+        <w:rPr>
+          <w:rFonts w:hint="cs"/>
+          <w:sz w:val="20"/>
+          <w:szCs w:val="20"/>
+          <w:rtl/>
+        </w:rPr>
+        <w:t>יישויות</w:t>
+      </w:r>
+      <w:proofErr w:type="spellEnd"/>
+      <w:r>
+        <w:rPr>
+          <w:rFonts w:hint="cs"/>
+          <w:sz w:val="20"/>
+          <w:szCs w:val="20"/>
+          <w:rtl/>
+        </w:rPr>
+        <w:t xml:space="preserve"> שמשותפות לנו ולהם, ויש ביניהן כמה הבדלים דקים. ההבדל הגדול ביותר הוא שאצלם "סטודנט" ו"מרצה" יורשים מ"איש", ואצלנו לא. וכאן נתקלנו בבעיה, </w:t>
+      </w:r>
+      <w:proofErr w:type="spellStart"/>
+      <w:r>
+        <w:rPr>
+          <w:rFonts w:hint="cs"/>
+          <w:sz w:val="20"/>
+          <w:szCs w:val="20"/>
+          <w:rtl/>
+        </w:rPr>
+        <w:t>דממ"נ</w:t>
+      </w:r>
+      <w:proofErr w:type="spellEnd"/>
+      <w:r>
+        <w:rPr>
+          <w:rFonts w:hint="cs"/>
+          <w:sz w:val="20"/>
+          <w:szCs w:val="20"/>
+          <w:rtl/>
+        </w:rPr>
+        <w:t xml:space="preserve"> אם נעשה גם אנחנו </w:t>
+      </w:r>
+      <w:proofErr w:type="spellStart"/>
+      <w:r>
+        <w:rPr>
+          <w:rFonts w:hint="cs"/>
+          <w:sz w:val="20"/>
+          <w:szCs w:val="20"/>
+          <w:rtl/>
+        </w:rPr>
+        <w:t>יישות</w:t>
+      </w:r>
+      <w:proofErr w:type="spellEnd"/>
+      <w:r>
+        <w:rPr>
+          <w:rFonts w:hint="cs"/>
+          <w:sz w:val="20"/>
+          <w:szCs w:val="20"/>
+          <w:rtl/>
+        </w:rPr>
+        <w:t xml:space="preserve"> "איש", תהיה לנו בעיה עם </w:t>
+      </w:r>
+      <w:proofErr w:type="spellStart"/>
+      <w:r>
+        <w:rPr>
+          <w:rFonts w:hint="cs"/>
+          <w:sz w:val="20"/>
+          <w:szCs w:val="20"/>
+          <w:rtl/>
+        </w:rPr>
+        <w:t>הת"ז</w:t>
+      </w:r>
+      <w:proofErr w:type="spellEnd"/>
+      <w:r>
+        <w:rPr>
+          <w:rFonts w:hint="cs"/>
+          <w:sz w:val="20"/>
+          <w:szCs w:val="20"/>
+          <w:rtl/>
+        </w:rPr>
+        <w:t xml:space="preserve"> של הסטודנטים והמרצים, שאצלנו יתכן שלסטודנט ולמרצה יש אותו ת"ז, ועכשיו נצטרך לשנות את הנתונים שלנו עצמם, לא רק את הטבלאות. ואם לא נעשה </w:t>
+      </w:r>
+      <w:r>
+        <w:rPr>
+          <w:rFonts w:hint="cs"/>
+          <w:sz w:val="20"/>
+          <w:szCs w:val="20"/>
+          <w:rtl/>
+        </w:rPr>
+        <w:t>ישות</w:t>
+      </w:r>
+      <w:r>
+        <w:rPr>
+          <w:rFonts w:hint="cs"/>
+          <w:sz w:val="20"/>
+          <w:szCs w:val="20"/>
+          <w:rtl/>
+        </w:rPr>
+        <w:t xml:space="preserve"> כזו, תהיה בעיה לייבא את הנתונים שלהם, כי </w:t>
+      </w:r>
+      <w:r>
+        <w:rPr>
+          <w:rFonts w:hint="cs"/>
+          <w:sz w:val="20"/>
+          <w:szCs w:val="20"/>
+          <w:rtl/>
+        </w:rPr>
+        <w:t>ישות</w:t>
+      </w:r>
+      <w:r>
+        <w:rPr>
+          <w:rFonts w:hint="cs"/>
+          <w:sz w:val="20"/>
+          <w:szCs w:val="20"/>
+          <w:rtl/>
+        </w:rPr>
+        <w:t xml:space="preserve"> "העברות בנקאיות" שלהם מקושרת </w:t>
+      </w:r>
+      <w:r>
+        <w:rPr>
+          <w:rFonts w:hint="cs"/>
+          <w:sz w:val="20"/>
+          <w:szCs w:val="20"/>
+          <w:rtl/>
+        </w:rPr>
+        <w:t>לישות</w:t>
+      </w:r>
+      <w:r>
+        <w:rPr>
+          <w:rFonts w:hint="cs"/>
+          <w:sz w:val="20"/>
+          <w:szCs w:val="20"/>
+          <w:rtl/>
+        </w:rPr>
+        <w:t xml:space="preserve"> "איש", ואיך נייבא את הנתונים שלהם? והחלטנו לא ליצור </w:t>
+      </w:r>
+      <w:proofErr w:type="spellStart"/>
+      <w:r>
+        <w:rPr>
+          <w:rFonts w:hint="cs"/>
+          <w:sz w:val="20"/>
+          <w:szCs w:val="20"/>
+          <w:rtl/>
+        </w:rPr>
+        <w:t>יישות</w:t>
+      </w:r>
+      <w:proofErr w:type="spellEnd"/>
+      <w:r>
+        <w:rPr>
+          <w:rFonts w:hint="cs"/>
+          <w:sz w:val="20"/>
+          <w:szCs w:val="20"/>
+          <w:rtl/>
+        </w:rPr>
+        <w:t xml:space="preserve"> "איש", אלא ליצור </w:t>
+      </w:r>
+      <w:r>
+        <w:rPr>
+          <w:rFonts w:hint="cs"/>
+          <w:sz w:val="20"/>
+          <w:szCs w:val="20"/>
+          <w:rtl/>
+        </w:rPr>
+        <w:t xml:space="preserve">קשר </w:t>
+      </w:r>
+      <w:r>
+        <w:rPr>
+          <w:rFonts w:hint="cs"/>
+          <w:sz w:val="20"/>
+          <w:szCs w:val="20"/>
+          <w:rtl/>
+        </w:rPr>
+        <w:t xml:space="preserve">העברה לסטודנט ועוד </w:t>
+      </w:r>
+      <w:r>
+        <w:rPr>
+          <w:rFonts w:hint="cs"/>
+          <w:sz w:val="20"/>
+          <w:szCs w:val="20"/>
+          <w:rtl/>
+        </w:rPr>
+        <w:t xml:space="preserve">קשר </w:t>
+      </w:r>
+      <w:r>
+        <w:rPr>
+          <w:rFonts w:hint="cs"/>
+          <w:sz w:val="20"/>
+          <w:szCs w:val="20"/>
+          <w:rtl/>
+        </w:rPr>
+        <w:t xml:space="preserve">בין </w:t>
+      </w:r>
+      <w:r>
+        <w:rPr>
+          <w:rFonts w:hint="cs"/>
+          <w:sz w:val="20"/>
+          <w:szCs w:val="20"/>
+          <w:rtl/>
+        </w:rPr>
+        <w:t>העברה למרצה.</w:t>
+      </w:r>
+    </w:p>
+    <w:p>
+      <w:pPr>
+        <w:rPr>
+          <w:sz w:val="20"/>
+          <w:szCs w:val="20"/>
+          <w:rtl/>
+        </w:rPr>
+      </w:pPr>
+      <w:r>
+        <w:rPr>
+          <w:rFonts w:hint="cs"/>
+          <w:sz w:val="20"/>
+          <w:szCs w:val="20"/>
+          <w:rtl/>
+        </w:rPr>
+        <w:t>ואלו תרשימי ה</w:t>
       </w:r>
       <w:r>
         <w:rPr>
@@ -21429,17 +21793,9 @@
           <w:szCs w:val="20"/>
           <w:rtl/>
         </w:rPr>
-        <w:t>:</w:t>
-      </w:r>
-    </w:p>
-    <w:p>
-      <w:pPr>
-        <w:rPr>
-          <w:sz w:val="20"/>
-          <w:szCs w:val="20"/>
-          <w:rtl/>
-        </w:rPr>
-      </w:pPr>
+        <w:t xml:space="preserve"> </w:t>
+      </w:r>
+      <w:proofErr w:type="spellStart"/>
       <w:r>
         <w:rPr>
           <w:rFonts w:hint="cs"/>
@@ -21447,17 +21803,16 @@
           <w:szCs w:val="20"/>
           <w:rtl/>
         </w:rPr>
-        <w:t>(מקום התרשים)</w:t>
-      </w:r>
-    </w:p>
-    <w:p>
-      <w:pPr>
-        <w:rPr>
-          <w:sz w:val="20"/>
-          <w:szCs w:val="20"/>
-          <w:rtl/>
-        </w:rPr>
-      </w:pPr>
+        <w:t>וה</w:t>
+      </w:r>
+      <w:proofErr w:type="spellEnd"/>
+      <w:r>
+        <w:rPr>
+          <w:sz w:val="20"/>
+          <w:szCs w:val="20"/>
+        </w:rPr>
+        <w:t>DSD</w:t>
+      </w:r>
       <w:r>
         <w:rPr>
           <w:rFonts w:hint="cs"/>
@@ -21465,8 +21820,150 @@
           <w:szCs w:val="20"/>
           <w:rtl/>
         </w:rPr>
-        <w:t>כעת שלב ההחלטות.</w:t>
-      </w:r>
+        <w:t xml:space="preserve"> לאחר אינטגרציה:</w:t>
+      </w:r>
+    </w:p>
+    <w:p>
+      <w:pPr>
+        <w:rPr>
+          <w:sz w:val="20"/>
+          <w:szCs w:val="20"/>
+          <w:rtl/>
+        </w:rPr>
+      </w:pPr>
+      <w:r>
+        <w:rPr>
+          <w:noProof/>
+        </w:rPr>
+        <w:drawing>
+          <wp:inline distT="0" distB="0" distL="0" distR="0" wp14:anchorId="31A75AFF" wp14:editId="21EF73D0">
+            <wp:extent cx="9000268" cy="4123426"/>
+            <wp:effectExtent l="0" t="0" r="0" b="0"/>
+            <wp:docPr id="12" name="Picture 12"/>
+            <wp:cNvGraphicFramePr>
+              <a:graphicFrameLocks xmlns:a="http://schemas.openxmlformats.org/drawingml/2006/main" noChangeAspect="1"/>
+            </wp:cNvGraphicFramePr>
+            <a:graphic xmlns:a="http://schemas.openxmlformats.org/drawingml/2006/main">
+              <a:graphicData uri="http://schemas.openxmlformats.org/drawingml/2006/picture">
+                <pic:pic xmlns:pic="http://schemas.openxmlformats.org/drawingml/2006/picture">
+                  <pic:nvPicPr>
+                    <pic:cNvPr id="0" name="Picture 2"/>
+                    <pic:cNvPicPr>
+                      <a:picLocks noChangeAspect="1" noChangeArrowheads="1"/>
+                    </pic:cNvPicPr>
+                  </pic:nvPicPr>
+                  <pic:blipFill>
+                    <a:blip r:embed="rId51">
+                      <a:extLst>
+                        <a:ext uri="{28A0092B-C50C-407E-A947-70E740481C1C}">
+                          <a14:useLocalDpi xmlns:a14="http://schemas.microsoft.com/office/drawing/2010/main" val="0"/>
+                        </a:ext>
+                      </a:extLst>
+                    </a:blip>
+                    <a:srcRect/>
+                    <a:stretch>
+                      <a:fillRect/>
+                    </a:stretch>
+                  </pic:blipFill>
+                  <pic:spPr bwMode="auto">
+                    <a:xfrm>
+                      <a:off x="0" y="0"/>
+                      <a:ext cx="9015708" cy="4130500"/>
+                    </a:xfrm>
+                    <a:prstGeom prst="rect">
+                      <a:avLst/>
+                    </a:prstGeom>
+                    <a:noFill/>
+                    <a:ln>
+                      <a:noFill/>
+                    </a:ln>
+                  </pic:spPr>
+                </pic:pic>
+              </a:graphicData>
+            </a:graphic>
+          </wp:inline>
+        </w:drawing>
+      </w:r>
+    </w:p>
+    <w:p>
+      <w:pPr>
+        <w:rPr>
+          <w:sz w:val="20"/>
+          <w:szCs w:val="20"/>
+          <w:rtl/>
+        </w:rPr>
+      </w:pPr>
+      <w:r>
+        <w:rPr>
+          <w:noProof/>
+        </w:rPr>
+        <w:drawing>
+          <wp:inline distT="0" distB="0" distL="0" distR="0" wp14:anchorId="597C999E" wp14:editId="43746AED">
+            <wp:extent cx="6821170" cy="3505200"/>
+            <wp:effectExtent l="0" t="0" r="0" b="0"/>
+            <wp:docPr id="13" name="Picture 13"/>
+            <wp:cNvGraphicFramePr>
+              <a:graphicFrameLocks xmlns:a="http://schemas.openxmlformats.org/drawingml/2006/main" noChangeAspect="1"/>
+            </wp:cNvGraphicFramePr>
+            <a:graphic xmlns:a="http://schemas.openxmlformats.org/drawingml/2006/main">
+              <a:graphicData uri="http://schemas.openxmlformats.org/drawingml/2006/picture">
+                <pic:pic xmlns:pic="http://schemas.openxmlformats.org/drawingml/2006/picture">
+                  <pic:nvPicPr>
+                    <pic:cNvPr id="0" name="Picture 4"/>
+                    <pic:cNvPicPr>
+                      <a:picLocks noChangeAspect="1" noChangeArrowheads="1"/>
+                    </pic:cNvPicPr>
+                  </pic:nvPicPr>
+                  <pic:blipFill>
+                    <a:blip r:embed="rId52">
+                      <a:extLst>
+                        <a:ext uri="{28A0092B-C50C-407E-A947-70E740481C1C}">
+                          <a14:useLocalDpi xmlns:a14="http://schemas.microsoft.com/office/drawing/2010/main" val="0"/>
+                        </a:ext>
+                      </a:extLst>
+                    </a:blip>
+                    <a:srcRect/>
+                    <a:stretch>
+                      <a:fillRect/>
+                    </a:stretch>
+                  </pic:blipFill>
+                  <pic:spPr bwMode="auto">
+                    <a:xfrm>
+                      <a:off x="0" y="0"/>
+                      <a:ext cx="6821170" cy="3505200"/>
+                    </a:xfrm>
+                    <a:prstGeom prst="rect">
+                      <a:avLst/>
+                    </a:prstGeom>
+                    <a:noFill/>
+                    <a:ln>
+                      <a:noFill/>
+                    </a:ln>
+                  </pic:spPr>
+                </pic:pic>
+              </a:graphicData>
+            </a:graphic>
+          </wp:inline>
+        </w:drawing>
+      </w:r>
+    </w:p>
+    <w:p>
+      <w:pPr>
+        <w:rPr>
+          <w:sz w:val="20"/>
+          <w:szCs w:val="20"/>
+          <w:rtl/>
+        </w:rPr>
+      </w:pPr>
+    </w:p>
+    <w:p>
+      <w:pPr>
+        <w:rPr>
+          <w:sz w:val="20"/>
+          <w:szCs w:val="20"/>
+          <w:rtl/>
+        </w:rPr>
+      </w:pPr>
       <w:r>
         <w:rPr>
           <w:rFonts w:hint="cs"/>
@@ -21474,7 +21971,7 @@
           <w:szCs w:val="20"/>
           <w:rtl/>
         </w:rPr>
-        <w:t xml:space="preserve"> </w:t>
+        <w:t xml:space="preserve">לאחר שטיפלנו בבעיה העיצובית, נעבור לבעיה הטכנית העיקרית באינטגרציה: מה עושים כשיש טבלאות זהות בשני מסדי הנתונים? </w:t>
       </w:r>
       <w:r>
         <w:rPr>
@@ -21483,7 +21980,7 @@
           <w:szCs w:val="20"/>
           <w:rtl/>
         </w:rPr>
-        <w:t xml:space="preserve">יש כמה </w:t>
+        <w:t xml:space="preserve">כשנאחד את הנתונים עלולה להיות התנגשות במפתחות הראשיים. נוכל לשנות את המפתחות </w:t>
       </w:r>
       <w:proofErr w:type="spellStart"/>
       <w:r>
@@ -21493,7 +21990,7 @@
           <w:szCs w:val="20"/>
           <w:rtl/>
         </w:rPr>
-        <w:t>יישויות</w:t>
+        <w:t>הבעיתיים</w:t>
       </w:r>
       <w:proofErr w:type="spellEnd"/>
       <w:r>
@@ -21503,7 +22000,84 @@
           <w:szCs w:val="20"/>
           <w:rtl/>
         </w:rPr>
-        <w:t xml:space="preserve"> שמשותפות לנו ולהם, ויש ביניהן כמה הבדלים דקים. ההבדל הגדול ביותר הוא שאצלם "סטודנט" ו"מרצה" יורשים מ"איש", ואצלנו לא. וכאן נתקלנו בבעיה, </w:t>
+        <w:t xml:space="preserve">, אך זה יצור בעיה כאשר המפתח הזה הוא מפתח זר בטבלה אחרת. ובכן מה נעשה? נוסיף לכל מפתח זר את האילוץ </w:t>
+      </w:r>
+      <w:r>
+        <w:rPr>
+          <w:sz w:val="20"/>
+          <w:szCs w:val="20"/>
+        </w:rPr>
+        <w:t>ON UPDATE CASCADE</w:t>
+      </w:r>
+      <w:r>
+        <w:rPr>
+          <w:rFonts w:hint="cs"/>
+          <w:sz w:val="20"/>
+          <w:szCs w:val="20"/>
+          <w:rtl/>
+        </w:rPr>
+        <w:t xml:space="preserve"> (במקרה שלנו הכי קל לעשות זאת בקובץ </w:t>
+      </w:r>
+      <w:r>
+        <w:rPr>
+          <w:rFonts w:hint="cs"/>
+          <w:sz w:val="20"/>
+          <w:szCs w:val="20"/>
+          <w:rtl/>
+        </w:rPr>
+        <w:t>הגיבוי שקיבלנו בעצמו. זה ודאי יותר קל מלשנות אח"כ ב</w:t>
+      </w:r>
+      <w:r>
+        <w:rPr>
+          <w:sz w:val="20"/>
+          <w:szCs w:val="20"/>
+        </w:rPr>
+        <w:t>DB</w:t>
+      </w:r>
+      <w:r>
+        <w:rPr>
+          <w:rFonts w:hint="cs"/>
+          <w:sz w:val="20"/>
+          <w:szCs w:val="20"/>
+          <w:rtl/>
+        </w:rPr>
+        <w:t>)</w:t>
+      </w:r>
+      <w:r>
+        <w:rPr>
+          <w:rFonts w:hint="cs"/>
+          <w:sz w:val="20"/>
+          <w:szCs w:val="20"/>
+          <w:rtl/>
+        </w:rPr>
+        <w:t>, אח"כ נשנה את כל ה</w:t>
+      </w:r>
+      <w:r>
+        <w:rPr>
+          <w:rFonts w:hint="cs"/>
+          <w:sz w:val="20"/>
+          <w:szCs w:val="20"/>
+          <w:rtl/>
+        </w:rPr>
+        <w:t>מפתחות הראשיים לטווח שלא נמצא אצלנו (במקרה שלנו נכפיל ב10,000), ואז נמזג את הטבלאות.</w:t>
+      </w:r>
+    </w:p>
+    <w:p>
+      <w:pPr>
+        <w:rPr>
+          <w:sz w:val="20"/>
+          <w:szCs w:val="20"/>
+          <w:rtl/>
+        </w:rPr>
+      </w:pPr>
+      <w:r>
+        <w:rPr>
+          <w:rFonts w:hint="cs"/>
+          <w:sz w:val="20"/>
+          <w:szCs w:val="20"/>
+          <w:rtl/>
+        </w:rPr>
+        <w:t xml:space="preserve">בשביל לטפל בהבדל שאצלנו אין ירושה </w:t>
       </w:r>
       <w:proofErr w:type="spellStart"/>
       <w:r>
@@ -21513,17 +22087,24 @@
           <w:szCs w:val="20"/>
           <w:rtl/>
         </w:rPr>
-        <w:t>דממ"נ</w:t>
+        <w:t>וב</w:t>
       </w:r>
       <w:proofErr w:type="spellEnd"/>
       <w:r>
         <w:rPr>
+          <w:sz w:val="20"/>
+          <w:szCs w:val="20"/>
+        </w:rPr>
+        <w:t>DB</w:t>
+      </w:r>
+      <w:r>
+        <w:rPr>
           <w:rFonts w:hint="cs"/>
           <w:sz w:val="20"/>
           <w:szCs w:val="20"/>
           <w:rtl/>
         </w:rPr>
-        <w:t xml:space="preserve"> אם נעשה גם אנחנו </w:t>
+        <w:t xml:space="preserve"> שקיבלנו יש, מיזגנו את הנתונים שלהם לתוך טבלה משותפת למוריש וליורש (ע"י </w:t>
       </w:r>
       <w:proofErr w:type="spellStart"/>
       <w:r>
@@ -21533,7 +22114,7 @@
           <w:szCs w:val="20"/>
           <w:rtl/>
         </w:rPr>
-        <w:t>יישות</w:t>
+        <w:t>שאילתא</w:t>
       </w:r>
       <w:proofErr w:type="spellEnd"/>
       <w:r>
@@ -21543,7 +22124,16 @@
           <w:szCs w:val="20"/>
           <w:rtl/>
         </w:rPr>
-        <w:t xml:space="preserve"> "איש", תהיה לנו בעיה עם </w:t>
+        <w:t>) עבור כל יורש</w:t>
+      </w:r>
+      <w:r>
+        <w:rPr>
+          <w:rFonts w:hint="cs"/>
+          <w:sz w:val="20"/>
+          <w:szCs w:val="20"/>
+          <w:rtl/>
+        </w:rPr>
+        <w:t xml:space="preserve">, שתתאים לסכמה שלנו. ולעומת זאת טבלה שלהם </w:t>
       </w:r>
       <w:proofErr w:type="spellStart"/>
       <w:r>
@@ -21553,7 +22143,7 @@
           <w:szCs w:val="20"/>
           <w:rtl/>
         </w:rPr>
-        <w:t>הת"ז</w:t>
+        <w:t>שהיתה</w:t>
       </w:r>
       <w:proofErr w:type="spellEnd"/>
       <w:r>
@@ -21563,17 +22153,18 @@
           <w:szCs w:val="20"/>
           <w:rtl/>
         </w:rPr>
-        <w:t xml:space="preserve"> של הסטודנטים והמרצים, שאצלנו יתכן שלסטודנט ולמרצה יש אותו ת"ז, ועכשיו נצטרך לשנות את הנתונים שלנו עצמם, לא רק את הטבלאות. ואם לא נעשה </w:t>
-      </w:r>
-      <w:r>
+        <w:t xml:space="preserve"> מקושרת רק למוריש, קיבלה אצלנו שתי טבלאות כדי להתקשר ליורשים.</w:t>
+      </w:r>
+    </w:p>
+    <w:p>
+      <w:pPr>
         <w:rPr>
           <w:rFonts w:hint="cs"/>
           <w:sz w:val="20"/>
           <w:szCs w:val="20"/>
           <w:rtl/>
         </w:rPr>
-        <w:t>ישות</w:t>
-      </w:r>
+      </w:pPr>
       <w:r>
         <w:rPr>
           <w:rFonts w:hint="cs"/>
@@ -21581,8 +22172,9 @@
           <w:szCs w:val="20"/>
           <w:rtl/>
         </w:rPr>
-        <w:t xml:space="preserve"> כזו, תהיה בעיה לייבא את הנתונים שלהם, כי </w:t>
-      </w:r>
+        <w:t xml:space="preserve">שאר הדברים היו רק התאמות קטנות בין השדות שלנו </w:t>
+      </w:r>
+      <w:proofErr w:type="spellStart"/>
       <w:r>
         <w:rPr>
           <w:rFonts w:hint="cs"/>
@@ -21590,8 +22182,9 @@
           <w:szCs w:val="20"/>
           <w:rtl/>
         </w:rPr>
-        <w:t>ישות</w:t>
-      </w:r>
+        <w:t>לשלהם</w:t>
+      </w:r>
+      <w:proofErr w:type="spellEnd"/>
       <w:r>
         <w:rPr>
           <w:rFonts w:hint="cs"/>
@@ -21599,179 +22192,8 @@
           <w:szCs w:val="20"/>
           <w:rtl/>
         </w:rPr>
-        <w:t xml:space="preserve"> "העברות בנקאיות" שלהם מקושרת </w:t>
-      </w:r>
-      <w:r>
-        <w:rPr>
-          <w:rFonts w:hint="cs"/>
-          <w:sz w:val="20"/>
-          <w:szCs w:val="20"/>
-          <w:rtl/>
-        </w:rPr>
-        <w:t>לישות</w:t>
-      </w:r>
-      <w:r>
-        <w:rPr>
-          <w:rFonts w:hint="cs"/>
-          <w:sz w:val="20"/>
-          <w:szCs w:val="20"/>
-          <w:rtl/>
-        </w:rPr>
-        <w:t xml:space="preserve"> "איש", ואיך נייבא את הנתונים שלהם? והחלטנו לא ליצור </w:t>
-      </w:r>
-      <w:proofErr w:type="spellStart"/>
-      <w:r>
-        <w:rPr>
-          <w:rFonts w:hint="cs"/>
-          <w:sz w:val="20"/>
-          <w:szCs w:val="20"/>
-          <w:rtl/>
-        </w:rPr>
-        <w:t>יישות</w:t>
-      </w:r>
-      <w:proofErr w:type="spellEnd"/>
-      <w:r>
-        <w:rPr>
-          <w:rFonts w:hint="cs"/>
-          <w:sz w:val="20"/>
-          <w:szCs w:val="20"/>
-          <w:rtl/>
-        </w:rPr>
-        <w:t xml:space="preserve"> "איש", אלא ליצור </w:t>
-      </w:r>
-      <w:r>
-        <w:rPr>
-          <w:rFonts w:hint="cs"/>
-          <w:sz w:val="20"/>
-          <w:szCs w:val="20"/>
-          <w:rtl/>
-        </w:rPr>
-        <w:t xml:space="preserve">קשר </w:t>
-      </w:r>
-      <w:r>
-        <w:rPr>
-          <w:rFonts w:hint="cs"/>
-          <w:sz w:val="20"/>
-          <w:szCs w:val="20"/>
-          <w:rtl/>
-        </w:rPr>
-        <w:t xml:space="preserve">העברה לסטודנט ועוד </w:t>
-      </w:r>
-      <w:r>
-        <w:rPr>
-          <w:rFonts w:hint="cs"/>
-          <w:sz w:val="20"/>
-          <w:szCs w:val="20"/>
-          <w:rtl/>
-        </w:rPr>
-        <w:t xml:space="preserve">קשר </w:t>
-      </w:r>
-      <w:r>
-        <w:rPr>
-          <w:rFonts w:hint="cs"/>
-          <w:sz w:val="20"/>
-          <w:szCs w:val="20"/>
-          <w:rtl/>
-        </w:rPr>
-        <w:t xml:space="preserve">בין </w:t>
-      </w:r>
-      <w:r>
-        <w:rPr>
-          <w:rFonts w:hint="cs"/>
-          <w:sz w:val="20"/>
-          <w:szCs w:val="20"/>
-          <w:rtl/>
-        </w:rPr>
-        <w:t>העברה למרצה.</w:t>
-      </w:r>
-    </w:p>
-    <w:p>
-      <w:pPr>
-        <w:rPr>
-          <w:sz w:val="20"/>
-          <w:szCs w:val="20"/>
-          <w:rtl/>
-        </w:rPr>
-      </w:pPr>
-      <w:r>
-        <w:rPr>
-          <w:rFonts w:hint="cs"/>
-          <w:sz w:val="20"/>
-          <w:szCs w:val="20"/>
-          <w:rtl/>
-        </w:rPr>
-        <w:t>ואלו תרשימי ה</w:t>
-      </w:r>
-      <w:r>
-        <w:rPr>
-          <w:sz w:val="20"/>
-          <w:szCs w:val="20"/>
-        </w:rPr>
-        <w:t>ERD</w:t>
-      </w:r>
-      <w:r>
-        <w:rPr>
-          <w:rFonts w:hint="cs"/>
-          <w:sz w:val="20"/>
-          <w:szCs w:val="20"/>
-          <w:rtl/>
-        </w:rPr>
-        <w:t xml:space="preserve"> </w:t>
-      </w:r>
-      <w:proofErr w:type="spellStart"/>
-      <w:r>
-        <w:rPr>
-          <w:rFonts w:hint="cs"/>
-          <w:sz w:val="20"/>
-          <w:szCs w:val="20"/>
-          <w:rtl/>
-        </w:rPr>
-        <w:t>וה</w:t>
-      </w:r>
-      <w:proofErr w:type="spellEnd"/>
-      <w:r>
-        <w:rPr>
-          <w:sz w:val="20"/>
-          <w:szCs w:val="20"/>
-        </w:rPr>
-        <w:t>DSD</w:t>
-      </w:r>
-      <w:r>
-        <w:rPr>
-          <w:rFonts w:hint="cs"/>
-          <w:sz w:val="20"/>
-          <w:szCs w:val="20"/>
-          <w:rtl/>
-        </w:rPr>
-        <w:t xml:space="preserve"> לאחר אינטגרציה:</w:t>
-      </w:r>
-    </w:p>
-    <w:p>
-      <w:pPr>
-        <w:rPr>
-          <w:rFonts w:hint="cs"/>
-          <w:sz w:val="20"/>
-          <w:szCs w:val="20"/>
-          <w:rtl/>
-        </w:rPr>
-      </w:pPr>
-      <w:r>
-        <w:rPr>
-          <w:rFonts w:hint="cs"/>
-          <w:sz w:val="20"/>
-          <w:szCs w:val="20"/>
-          <w:rtl/>
-        </w:rPr>
-        <w:t>(מקום התרשימים)</w:t>
-      </w:r>
-    </w:p>
-    <w:p>
-      <w:pPr>
-        <w:rPr>
-          <w:sz w:val="20"/>
-          <w:szCs w:val="20"/>
-        </w:rPr>
-      </w:pPr>
+        <w:t>. ופרטיהם הלא הם כתובים בקובץ הקוד המצורף.</w:t>
+      </w:r>
     </w:p>
     <w:sectPr>
       <w:pgSz w:w="11906" w:h="16838"/>

</xml_diff>